<commit_message>
新建 Microsoft Word 文档.docx
</commit_message>
<xml_diff>
--- a/新建 Microsoft Word 文档.docx
+++ b/新建 Microsoft Word 文档.docx
@@ -83,6 +83,51 @@
       </w:r>
     </w:p>
     <w:p>
+      <w:proofErr w:type="spellStart"/>
+      <w:r>
+        <w:rPr>
+          <w:rFonts w:hint="eastAsia"/>
+        </w:rPr>
+        <w:t>git</w:t>
+      </w:r>
+      <w:proofErr w:type="spellEnd"/>
+      <w:r>
+        <w:t xml:space="preserve"> commit –m ‘change filename’ </w:t>
+      </w:r>
+      <w:r>
+        <w:rPr>
+          <w:rFonts w:hint="eastAsia"/>
+        </w:rPr>
+        <w:t>直接更新到库</w:t>
+      </w:r>
+    </w:p>
+    <w:p>
+      <w:proofErr w:type="spellStart"/>
+      <w:r>
+        <w:t>git</w:t>
+      </w:r>
+      <w:proofErr w:type="spellEnd"/>
+      <w:r>
+        <w:t xml:space="preserve"> branch xxx</w:t>
+      </w:r>
+      <w:r>
+        <w:t>创建爱你分支</w:t>
+      </w:r>
+    </w:p>
+    <w:p>
+      <w:proofErr w:type="spellStart"/>
+      <w:r>
+        <w:t>git</w:t>
+      </w:r>
+      <w:proofErr w:type="spellEnd"/>
+      <w:r>
+        <w:t xml:space="preserve"> checkout xxx </w:t>
+      </w:r>
+      <w:r>
+        <w:t>切换到那个分支</w:t>
+      </w:r>
+    </w:p>
+    <w:p>
       <w:pPr>
         <w:rPr>
           <w:rFonts w:hint="eastAsia"/>
@@ -90,25 +135,38 @@
       </w:pPr>
       <w:proofErr w:type="spellStart"/>
       <w:r>
-        <w:rPr>
-          <w:rFonts w:hint="eastAsia"/>
-        </w:rPr>
         <w:t>git</w:t>
       </w:r>
       <w:proofErr w:type="spellEnd"/>
       <w:r>
-        <w:t xml:space="preserve"> commit –m ‘change filename’ </w:t>
-      </w:r>
-      <w:r>
-        <w:rPr>
-          <w:rFonts w:hint="eastAsia"/>
-        </w:rPr>
-        <w:t>直接更新到库</w:t>
+        <w:t xml:space="preserve"> merge </w:t>
+      </w:r>
+      <w:proofErr w:type="spellStart"/>
+      <w:r>
+        <w:t>xxxx</w:t>
+      </w:r>
+      <w:proofErr w:type="spellEnd"/>
+      <w:r>
+        <w:rPr>
+          <w:rFonts w:hint="eastAsia"/>
+        </w:rPr>
+        <w:t>（子分支名字</w:t>
       </w:r>
       <w:bookmarkStart w:id="0" w:name="_GoBack"/>
       <w:bookmarkEnd w:id="0"/>
+      <w:r>
+        <w:rPr>
+          <w:rFonts w:hint="eastAsia"/>
+        </w:rPr>
+        <w:t>）</w:t>
+      </w:r>
+      <w:r>
+        <w:t xml:space="preserve">  </w:t>
+      </w:r>
+      <w:r>
+        <w:t>合并当前分支</w:t>
+      </w:r>
     </w:p>
-    <w:p/>
     <w:sectPr>
       <w:pgSz w:w="11906" w:h="16838"/>
       <w:pgMar w:top="1440" w:right="1800" w:bottom="1440" w:left="1800" w:header="851" w:footer="992" w:gutter="0"/>

</xml_diff>